<commit_message>
access token mm twitter + insta
</commit_message>
<xml_diff>
--- a/Consumer key, secret, token mm.docx
+++ b/Consumer key, secret, token mm.docx
@@ -4,226 +4,396 @@
   <w:body>
     <w:p>
       <w:pPr>
+        <w:spacing w:line="276" w:lineRule="auto"/>
         <w:rPr>
           <w:rFonts w:ascii="Cambria" w:hAnsi="Cambria"/>
           <w:b/>
+          <w:u w:val="single"/>
+        </w:rPr>
+      </w:pPr>
+      <w:r>
+        <w:rPr>
+          <w:rFonts w:ascii="Cambria" w:hAnsi="Cambria"/>
+          <w:b/>
+          <w:u w:val="single"/>
+        </w:rPr>
+        <w:t>Twitter</w:t>
+      </w:r>
+    </w:p>
+    <w:p>
+      <w:pPr>
+        <w:spacing w:line="276" w:lineRule="auto"/>
+        <w:rPr>
+          <w:rFonts w:ascii="Cambria" w:hAnsi="Cambria"/>
+        </w:rPr>
+      </w:pPr>
+      <w:r>
+        <w:rPr>
+          <w:rFonts w:ascii="Cambria" w:hAnsi="Cambria"/>
+        </w:rPr>
+        <w:t xml:space="preserve">Owner: </w:t>
+      </w:r>
+      <w:r>
+        <w:rPr>
+          <w:rFonts w:ascii="Cambria" w:hAnsi="Cambria" w:cs="Helvetica Neue"/>
+          <w:noProof w:val="0"/>
+          <w:color w:val="262626"/>
+          <w:lang w:val="en-US"/>
+        </w:rPr>
+        <w:t>IndProject15</w:t>
+      </w:r>
+    </w:p>
+    <w:p>
+      <w:pPr>
+        <w:spacing w:line="276" w:lineRule="auto"/>
+        <w:rPr>
+          <w:rFonts w:ascii="Cambria" w:hAnsi="Cambria" w:cs="Helvetica Neue"/>
+          <w:noProof w:val="0"/>
+          <w:color w:val="262626"/>
+          <w:lang w:val="en-US"/>
+        </w:rPr>
+      </w:pPr>
+      <w:r>
+        <w:rPr>
+          <w:rFonts w:ascii="Cambria" w:hAnsi="Cambria"/>
+        </w:rPr>
+        <w:t xml:space="preserve">OwnerID: </w:t>
+      </w:r>
+      <w:r>
+        <w:rPr>
+          <w:rFonts w:ascii="Cambria" w:hAnsi="Cambria" w:cs="Helvetica Neue"/>
+          <w:noProof w:val="0"/>
+          <w:color w:val="262626"/>
+          <w:lang w:val="en-US"/>
+        </w:rPr>
+        <w:t>3150881842</w:t>
+      </w:r>
+    </w:p>
+    <w:p>
+      <w:pPr>
+        <w:spacing w:line="276" w:lineRule="auto"/>
+        <w:rPr>
+          <w:rFonts w:ascii="Cambria" w:hAnsi="Cambria"/>
+        </w:rPr>
+      </w:pPr>
+      <w:r>
+        <w:rPr>
+          <w:rFonts w:ascii="Cambria" w:hAnsi="Cambria" w:cs="Helvetica Neue"/>
+          <w:noProof w:val="0"/>
+          <w:color w:val="262626"/>
+          <w:lang w:val="en-US"/>
+        </w:rPr>
+        <w:t>Inloggningslösen: STSIT15</w:t>
+      </w:r>
+    </w:p>
+    <w:p>
+      <w:pPr>
+        <w:spacing w:line="276" w:lineRule="auto"/>
+        <w:rPr>
+          <w:rFonts w:ascii="Cambria" w:hAnsi="Cambria"/>
+        </w:rPr>
+      </w:pPr>
+    </w:p>
+    <w:p>
+      <w:pPr>
+        <w:tabs>
+          <w:tab w:val="left" w:pos="7168"/>
+        </w:tabs>
+        <w:spacing w:line="276" w:lineRule="auto"/>
+        <w:rPr>
+          <w:rFonts w:ascii="Cambria" w:hAnsi="Cambria" w:cs="Helvetica Neue"/>
+          <w:noProof w:val="0"/>
+          <w:color w:val="262626"/>
+          <w:lang w:val="en-US"/>
+        </w:rPr>
+      </w:pPr>
+      <w:r>
+        <w:rPr>
+          <w:rFonts w:ascii="Cambria" w:hAnsi="Cambria"/>
+          <w:b/>
+        </w:rPr>
+        <w:t>Consumer key (API key):</w:t>
+      </w:r>
+      <w:r>
+        <w:rPr>
+          <w:rFonts w:ascii="Cambria" w:hAnsi="Cambria"/>
+        </w:rPr>
+        <w:t xml:space="preserve"> </w:t>
+      </w:r>
+      <w:r>
+        <w:rPr>
+          <w:rFonts w:ascii="Cambria" w:hAnsi="Cambria" w:cs="Helvetica Neue"/>
+          <w:noProof w:val="0"/>
+          <w:color w:val="262626"/>
+          <w:lang w:val="en-US"/>
+        </w:rPr>
+        <w:t>UhAWWHnOa8pHU78FgYaHmWEQN</w:t>
+      </w:r>
+      <w:r>
+        <w:rPr>
+          <w:rFonts w:ascii="Cambria" w:hAnsi="Cambria" w:cs="Helvetica Neue"/>
+          <w:noProof w:val="0"/>
+          <w:color w:val="262626"/>
+          <w:lang w:val="en-US"/>
+        </w:rPr>
+        <w:tab/>
+      </w:r>
+    </w:p>
+    <w:p>
+      <w:pPr>
+        <w:tabs>
+          <w:tab w:val="left" w:pos="7168"/>
+        </w:tabs>
+        <w:spacing w:line="276" w:lineRule="auto"/>
+        <w:rPr>
+          <w:rFonts w:ascii="Cambria" w:hAnsi="Cambria" w:cs="Helvetica Neue"/>
+          <w:noProof w:val="0"/>
+          <w:color w:val="262626"/>
+          <w:lang w:val="en-US"/>
+        </w:rPr>
+      </w:pPr>
+    </w:p>
+    <w:p>
+      <w:pPr>
+        <w:spacing w:line="276" w:lineRule="auto"/>
+        <w:rPr>
+          <w:rFonts w:ascii="Cambria" w:hAnsi="Cambria" w:cs="Helvetica Neue"/>
+          <w:noProof w:val="0"/>
+          <w:color w:val="262626"/>
+          <w:lang w:val="en-US"/>
+        </w:rPr>
+      </w:pPr>
+      <w:r>
+        <w:rPr>
+          <w:rFonts w:ascii="Cambria" w:hAnsi="Cambria" w:cs="Helvetica Neue"/>
+          <w:b/>
+          <w:noProof w:val="0"/>
+          <w:color w:val="262626"/>
+          <w:lang w:val="en-US"/>
+        </w:rPr>
+        <w:t xml:space="preserve">Consumer secret (API key): </w:t>
+      </w:r>
+      <w:r>
+        <w:rPr>
+          <w:rFonts w:ascii="Cambria" w:hAnsi="Cambria" w:cs="Helvetica Neue"/>
+          <w:noProof w:val="0"/>
+          <w:color w:val="262626"/>
+          <w:lang w:val="en-US"/>
+        </w:rPr>
+        <w:t>qaXWnC2aQ3BmABbMYVDiOQ2EXij9SOBauVIx25YLbuKo47srhO</w:t>
+      </w:r>
+    </w:p>
+    <w:p>
+      <w:pPr>
+        <w:spacing w:line="276" w:lineRule="auto"/>
+        <w:rPr>
+          <w:rFonts w:ascii="Cambria" w:hAnsi="Cambria"/>
+        </w:rPr>
+      </w:pPr>
+    </w:p>
+    <w:p>
+      <w:pPr>
+        <w:spacing w:line="276" w:lineRule="auto"/>
+        <w:rPr>
+          <w:rFonts w:ascii="Cambria" w:hAnsi="Cambria" w:cs="Helvetica Neue"/>
+          <w:noProof w:val="0"/>
+          <w:color w:val="262626"/>
+          <w:lang w:val="en-US"/>
+        </w:rPr>
+      </w:pPr>
+      <w:r>
+        <w:rPr>
+          <w:rFonts w:ascii="Cambria" w:hAnsi="Cambria"/>
+          <w:b/>
+        </w:rPr>
+        <w:t>Access token</w:t>
+      </w:r>
+      <w:r>
+        <w:rPr>
+          <w:rFonts w:ascii="Cambria" w:hAnsi="Cambria"/>
+        </w:rPr>
+        <w:t xml:space="preserve">: </w:t>
+      </w:r>
+      <w:r>
+        <w:rPr>
+          <w:rFonts w:ascii="Cambria" w:hAnsi="Cambria" w:cs="Helvetica Neue"/>
+          <w:noProof w:val="0"/>
+          <w:color w:val="262626"/>
+          <w:lang w:val="en-US"/>
+        </w:rPr>
+        <w:t>3150881842-bxomhSUyXuvGy12WAdq5uBz7OUwPi9qwMuebza6</w:t>
+      </w:r>
+    </w:p>
+    <w:p>
+      <w:pPr>
+        <w:spacing w:line="276" w:lineRule="auto"/>
+        <w:rPr>
+          <w:rFonts w:ascii="Cambria" w:hAnsi="Cambria" w:cs="Helvetica Neue"/>
+          <w:noProof w:val="0"/>
+          <w:color w:val="262626"/>
+          <w:lang w:val="en-US"/>
+        </w:rPr>
+      </w:pPr>
+    </w:p>
+    <w:p>
+      <w:pPr>
+        <w:spacing w:line="276" w:lineRule="auto"/>
+        <w:rPr>
+          <w:rFonts w:ascii="Cambria" w:hAnsi="Cambria" w:cs="Helvetica Neue"/>
+          <w:noProof w:val="0"/>
+          <w:color w:val="262626"/>
+          <w:lang w:val="en-US"/>
+        </w:rPr>
+      </w:pPr>
+      <w:r>
+        <w:rPr>
+          <w:rFonts w:ascii="Cambria" w:hAnsi="Cambria" w:cs="Helvetica Neue"/>
+          <w:b/>
+          <w:noProof w:val="0"/>
+          <w:color w:val="262626"/>
+          <w:lang w:val="en-US"/>
+        </w:rPr>
+        <w:t>Access token secret:</w:t>
+      </w:r>
+      <w:r>
+        <w:rPr>
+          <w:rFonts w:ascii="Cambria" w:hAnsi="Cambria" w:cs="Helvetica Neue"/>
+          <w:noProof w:val="0"/>
+          <w:color w:val="262626"/>
+          <w:lang w:val="en-US"/>
+        </w:rPr>
+        <w:t xml:space="preserve"> PebJAPeR2ej1fkzRg8nZfVffNCgOQpuUgeXTC8eFT3T9K</w:t>
+      </w:r>
+    </w:p>
+    <w:p>
+      <w:pPr>
+        <w:spacing w:line="276" w:lineRule="auto"/>
+        <w:rPr>
+          <w:rFonts w:ascii="Cambria" w:hAnsi="Cambria"/>
           <w:sz w:val="22"/>
           <w:szCs w:val="22"/>
         </w:rPr>
       </w:pPr>
-      <w:r>
-        <w:rPr>
-          <w:rFonts w:ascii="Cambria" w:hAnsi="Cambria"/>
-          <w:b/>
+    </w:p>
+    <w:p>
+      <w:pPr>
+        <w:spacing w:line="276" w:lineRule="auto"/>
+        <w:rPr>
+          <w:rFonts w:ascii="Cambria" w:hAnsi="Cambria"/>
           <w:sz w:val="22"/>
           <w:szCs w:val="22"/>
         </w:rPr>
-        <w:t xml:space="preserve">Consumer key: </w:t>
-      </w:r>
-      <w:r>
-        <w:rPr>
-          <w:rFonts w:ascii="Cambria" w:hAnsi="Cambria" w:cs="Helvetica"/>
-          <w:noProof w:val="0"/>
-          <w:color w:val="10131A"/>
-          <w:sz w:val="22"/>
-          <w:szCs w:val="22"/>
-          <w:lang w:val="en-US"/>
-        </w:rPr>
-        <w:t>N16ey8PpDtqXHrPlBSzZ2YJDo</w:t>
-      </w:r>
-    </w:p>
-    <w:p>
-      <w:pPr>
+      </w:pPr>
+    </w:p>
+    <w:p>
+      <w:pPr>
+        <w:spacing w:line="276" w:lineRule="auto"/>
         <w:rPr>
           <w:rFonts w:ascii="Cambria" w:hAnsi="Cambria"/>
           <w:b/>
-          <w:sz w:val="22"/>
-          <w:szCs w:val="22"/>
-        </w:rPr>
-      </w:pPr>
-    </w:p>
-    <w:p>
-      <w:pPr>
+          <w:u w:val="single"/>
+        </w:rPr>
+      </w:pPr>
+      <w:r>
         <w:rPr>
           <w:rFonts w:ascii="Cambria" w:hAnsi="Cambria"/>
           <w:b/>
-          <w:sz w:val="22"/>
-          <w:szCs w:val="22"/>
-        </w:rPr>
-      </w:pPr>
-      <w:r>
-        <w:rPr>
-          <w:rFonts w:ascii="Cambria" w:hAnsi="Cambria"/>
-          <w:b/>
-          <w:sz w:val="22"/>
-          <w:szCs w:val="22"/>
-        </w:rPr>
-        <w:t xml:space="preserve">Consumer secret: </w:t>
-      </w:r>
-      <w:r>
-        <w:rPr>
-          <w:rFonts w:ascii="Cambria" w:hAnsi="Cambria" w:cs="Helvetica"/>
-          <w:noProof w:val="0"/>
-          <w:color w:val="10131A"/>
-          <w:sz w:val="22"/>
-          <w:szCs w:val="22"/>
-          <w:lang w:val="en-US"/>
-        </w:rPr>
-        <w:t>xLGs7rwCJX4Y9c88XY0NspfeGk2w2yHL2a7fqr7TQy543WnTPV</w:t>
-      </w:r>
-    </w:p>
-    <w:p>
-      <w:pPr>
-        <w:rPr>
-          <w:rFonts w:ascii="Cambria" w:hAnsi="Cambria"/>
-          <w:b/>
-          <w:sz w:val="22"/>
-          <w:szCs w:val="22"/>
-        </w:rPr>
-      </w:pPr>
-    </w:p>
-    <w:p>
-      <w:pPr>
-        <w:rPr>
-          <w:rFonts w:ascii="Cambria" w:hAnsi="Cambria"/>
-          <w:sz w:val="22"/>
-          <w:szCs w:val="22"/>
-        </w:rPr>
-      </w:pPr>
-      <w:r>
-        <w:rPr>
-          <w:rFonts w:ascii="Cambria" w:hAnsi="Cambria"/>
-          <w:b/>
-          <w:sz w:val="22"/>
-          <w:szCs w:val="22"/>
-        </w:rPr>
-        <w:t>Bearer token credentials:</w:t>
-      </w:r>
-      <w:r>
-        <w:rPr>
-          <w:rFonts w:ascii="Cambria" w:hAnsi="Cambria"/>
-          <w:sz w:val="22"/>
-          <w:szCs w:val="22"/>
-        </w:rPr>
-        <w:t xml:space="preserve"> </w:t>
-      </w:r>
-    </w:p>
-    <w:p>
-      <w:pPr>
-        <w:rPr>
-          <w:rFonts w:ascii="Cambria" w:hAnsi="Cambria"/>
-          <w:sz w:val="22"/>
-          <w:szCs w:val="22"/>
-        </w:rPr>
-      </w:pPr>
-      <w:r>
-        <w:rPr>
-          <w:rFonts w:ascii="Cambria" w:hAnsi="Cambria" w:cs="Helvetica"/>
-          <w:noProof w:val="0"/>
-          <w:color w:val="10131A"/>
-          <w:sz w:val="22"/>
-          <w:szCs w:val="22"/>
-          <w:lang w:val="en-US"/>
-        </w:rPr>
-        <w:t>N16ey8PpDtqXHrPlBSzZ2YJDo</w:t>
-      </w:r>
-      <w:proofErr w:type="gramStart"/>
-      <w:r>
-        <w:rPr>
-          <w:rFonts w:ascii="Cambria" w:hAnsi="Cambria" w:cs="Helvetica"/>
-          <w:noProof w:val="0"/>
-          <w:color w:val="10131A"/>
-          <w:sz w:val="22"/>
-          <w:szCs w:val="22"/>
-          <w:lang w:val="en-US"/>
-        </w:rPr>
-        <w:t>:</w:t>
-      </w:r>
-      <w:r>
-        <w:rPr>
-          <w:rFonts w:ascii="Cambria" w:hAnsi="Cambria" w:cs="Helvetica"/>
-          <w:noProof w:val="0"/>
-          <w:color w:val="10131A"/>
-          <w:sz w:val="22"/>
-          <w:szCs w:val="22"/>
-          <w:lang w:val="en-US"/>
-        </w:rPr>
-        <w:t>xLGs7rwCJX4Y9c88XY0NspfeGk2w2yHL2a7fqr7TQy543WnTPV</w:t>
-      </w:r>
-      <w:proofErr w:type="gramEnd"/>
-    </w:p>
-    <w:p>
-      <w:pPr>
-        <w:rPr>
-          <w:rFonts w:ascii="Cambria" w:hAnsi="Cambria"/>
-          <w:sz w:val="22"/>
-          <w:szCs w:val="22"/>
-        </w:rPr>
-      </w:pPr>
-    </w:p>
-    <w:p>
-      <w:pPr>
+          <w:u w:val="single"/>
+        </w:rPr>
+        <w:t>Instagram</w:t>
+      </w:r>
+    </w:p>
+    <w:p>
+      <w:pPr>
+        <w:spacing w:line="276" w:lineRule="auto"/>
         <w:rPr>
           <w:rFonts w:ascii="Cambria" w:hAnsi="Cambria" w:cs="Times"/>
-          <w:b/>
-          <w:noProof w:val="0"/>
-          <w:color w:val="1F2326"/>
-          <w:sz w:val="22"/>
-          <w:szCs w:val="22"/>
-          <w:lang w:val="en-US"/>
-        </w:rPr>
-      </w:pPr>
+          <w:noProof w:val="0"/>
+          <w:color w:val="1A1A1A"/>
+          <w:lang w:val="en-US"/>
+        </w:rPr>
+      </w:pPr>
+      <w:r>
+        <w:rPr>
+          <w:rFonts w:ascii="Cambria" w:hAnsi="Cambria"/>
+        </w:rPr>
+        <w:t xml:space="preserve">ClientID: </w:t>
+      </w:r>
       <w:r>
         <w:rPr>
           <w:rFonts w:ascii="Cambria" w:hAnsi="Cambria" w:cs="Times"/>
-          <w:b/>
-          <w:noProof w:val="0"/>
-          <w:color w:val="1F2326"/>
-          <w:sz w:val="22"/>
-          <w:szCs w:val="22"/>
-          <w:lang w:val="en-US"/>
-        </w:rPr>
-        <w:t>Base64 encoded bearer token credentials</w:t>
-      </w:r>
-      <w:r>
+          <w:noProof w:val="0"/>
+          <w:color w:val="1A1A1A"/>
+          <w:lang w:val="en-US"/>
+        </w:rPr>
+        <w:t>1d3775541dd9425195231fac5d930101</w:t>
+      </w:r>
+    </w:p>
+    <w:p>
+      <w:pPr>
+        <w:spacing w:line="276" w:lineRule="auto"/>
         <w:rPr>
           <w:rFonts w:ascii="Cambria" w:hAnsi="Cambria" w:cs="Times"/>
-          <w:b/>
-          <w:noProof w:val="0"/>
-          <w:color w:val="1F2326"/>
-          <w:sz w:val="22"/>
-          <w:szCs w:val="22"/>
-          <w:lang w:val="en-US"/>
-        </w:rPr>
-        <w:t xml:space="preserve">: </w:t>
-      </w:r>
-    </w:p>
-    <w:p>
-      <w:pPr>
-        <w:rPr>
-          <w:rFonts w:ascii="Cambria" w:hAnsi="Cambria"/>
-          <w:sz w:val="22"/>
-          <w:szCs w:val="22"/>
-        </w:rPr>
-      </w:pPr>
-      <w:r>
-        <w:rPr>
-          <w:rFonts w:ascii="Cambria" w:hAnsi="Cambria"/>
-          <w:sz w:val="22"/>
-          <w:szCs w:val="22"/>
-        </w:rPr>
-        <w:t>TjE2ZXk4UHBEdHFYSHJQbEJTeloyWUpEbzp4TEdzN3J3Q0pYNFk5Yzg4WFkwTnNwZmVHazJ3MnlITDJhN2ZxcjdUUXk1NDNXblRQ</w:t>
-      </w:r>
+          <w:noProof w:val="0"/>
+          <w:color w:val="1A1A1A"/>
+          <w:lang w:val="en-US"/>
+        </w:rPr>
+      </w:pPr>
+      <w:r>
+        <w:rPr>
+          <w:rFonts w:ascii="Cambria" w:hAnsi="Cambria" w:cs="Times"/>
+          <w:noProof w:val="0"/>
+          <w:color w:val="1A1A1A"/>
+          <w:lang w:val="en-US"/>
+        </w:rPr>
+        <w:t>Client secret: 9aaab1d7bfbf4f56947592b4a13123d1</w:t>
+      </w:r>
+    </w:p>
+    <w:p>
+      <w:pPr>
+        <w:spacing w:line="276" w:lineRule="auto"/>
+        <w:rPr>
+          <w:rFonts w:ascii="Cambria" w:hAnsi="Cambria" w:cs="Times"/>
+          <w:noProof w:val="0"/>
+          <w:color w:val="1A1A1A"/>
+          <w:lang w:val="en-US"/>
+        </w:rPr>
+      </w:pPr>
+    </w:p>
+    <w:p>
+      <w:pPr>
+        <w:spacing w:line="276" w:lineRule="auto"/>
+        <w:rPr>
+          <w:rFonts w:ascii="Times" w:hAnsi="Times" w:cs="Times"/>
+          <w:noProof w:val="0"/>
+          <w:color w:val="1A1A1A"/>
+          <w:sz w:val="28"/>
+          <w:szCs w:val="28"/>
+          <w:lang w:val="en-US"/>
+        </w:rPr>
+      </w:pPr>
+      <w:r>
+        <w:rPr>
+          <w:rFonts w:ascii="Cambria" w:hAnsi="Cambria" w:cs="Times"/>
+          <w:noProof w:val="0"/>
+          <w:color w:val="1A1A1A"/>
+          <w:lang w:val="en-US"/>
+        </w:rPr>
+        <w:t xml:space="preserve">Skaffa access token: </w:t>
+      </w:r>
+      <w:r>
+        <w:rPr>
+          <w:rFonts w:ascii="Cambria" w:hAnsi="Cambria" w:cs="Times"/>
+          <w:noProof w:val="0"/>
+          <w:color w:val="1A1A1A"/>
+          <w:lang w:val="en-US"/>
+        </w:rPr>
+        <w:t>https://instagram.com/developer/authentication/</w:t>
+      </w:r>
+    </w:p>
+    <w:p>
       <w:bookmarkStart w:id="0" w:name="_GoBack"/>
       <w:bookmarkEnd w:id="0"/>
-      <w:r>
-        <w:rPr>
-          <w:rFonts w:ascii="Cambria" w:hAnsi="Cambria"/>
-          <w:sz w:val="22"/>
-          <w:szCs w:val="22"/>
-        </w:rPr>
-        <w:t>Vg==</w:t>
-      </w:r>
     </w:p>
     <w:sectPr>
       <w:pgSz w:w="11900" w:h="16840"/>
@@ -390,6 +560,7 @@
   <w:style w:type="paragraph" w:default="1" w:styleId="Normal">
     <w:name w:val="Normal"/>
     <w:qFormat/>
+    <w:rsid w:val="00CE3617"/>
     <w:rPr>
       <w:noProof/>
     </w:rPr>
@@ -579,6 +750,7 @@
   <w:style w:type="paragraph" w:default="1" w:styleId="Normal">
     <w:name w:val="Normal"/>
     <w:qFormat/>
+    <w:rsid w:val="00CE3617"/>
     <w:rPr>
       <w:noProof/>
     </w:rPr>

</xml_diff>